<commit_message>
[FEAT] can now add and delete gallery
</commit_message>
<xml_diff>
--- a/public/Form_2_Gallery_Template_With_Placeholders.docx
+++ b/public/Form_2_Gallery_Template_With_Placeholders.docx
@@ -821,25 +821,7 @@
                 <w:rFonts w:ascii="Century Gothic" w:hAnsi="Century Gothic"/>
                 <w:b/>
               </w:rPr>
-              <w:t>${</w:t>
-            </w:r>
-            <w:proofErr w:type="spellStart"/>
-            <w:proofErr w:type="gramStart"/>
-            <w:r>
-              <w:rPr>
-                <w:rFonts w:ascii="Century Gothic" w:hAnsi="Century Gothic"/>
-                <w:b/>
-              </w:rPr>
-              <w:t>event.category</w:t>
-            </w:r>
-            <w:proofErr w:type="spellEnd"/>
-            <w:proofErr w:type="gramEnd"/>
-            <w:r>
-              <w:rPr>
-                <w:rFonts w:ascii="Century Gothic" w:hAnsi="Century Gothic"/>
-                <w:b/>
-              </w:rPr>
-              <w:t>}</w:t>
+              <w:t>${event.category}</w:t>
             </w:r>
           </w:p>
         </w:tc>
@@ -975,22 +957,16 @@
                             </wps:spPr>
                             <wps:txbx>
                               <w:txbxContent>
+                                <w:p>
+                                  <w:r>
+                                    <w:t>${player1.picture}</w:t>
+                                  </w:r>
+                                </w:p>
                                 <w:p/>
                                 <w:p>
                                   <w:pPr>
                                     <w:jc w:val="center"/>
                                   </w:pPr>
-                                </w:p>
-                                <w:p>
-                                  <w:r>
-                                    <w:t>${player</w:t>
-                                  </w:r>
-                                  <w:r>
-                                    <w:t>1</w:t>
-                                  </w:r>
-                                  <w:r>
-                                    <w:t>.picture}</w:t>
-                                  </w:r>
                                 </w:p>
                               </w:txbxContent>
                             </wps:txbx>
@@ -1008,22 +984,16 @@
                     <v:shape w14:anchorId="7106C649" id="Text Box 166" o:spid="_x0000_s1027" type="#_x0000_t202" style="width:115.2pt;height:115.2pt;visibility:visible;mso-wrap-style:square;mso-left-percent:-10001;mso-top-percent:-10001;mso-position-horizontal:absolute;mso-position-horizontal-relative:char;mso-position-vertical:absolute;mso-position-vertical-relative:line;mso-left-percent:-10001;mso-top-percent:-10001;v-text-anchor:top" o:gfxdata="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" strokeweight="2pt">
                       <v:textbox>
                         <w:txbxContent>
+                          <w:p>
+                            <w:r>
+                              <w:t>${player1.picture}</w:t>
+                            </w:r>
+                          </w:p>
                           <w:p/>
                           <w:p>
                             <w:pPr>
                               <w:jc w:val="center"/>
                             </w:pPr>
-                          </w:p>
-                          <w:p>
-                            <w:r>
-                              <w:t>${player</w:t>
-                            </w:r>
-                            <w:r>
-                              <w:t>1</w:t>
-                            </w:r>
-                            <w:r>
-                              <w:t>.picture}</w:t>
-                            </w:r>
                           </w:p>
                         </w:txbxContent>
                       </v:textbox>
@@ -1104,12 +1074,6 @@
                             </wps:spPr>
                             <wps:txbx>
                               <w:txbxContent>
-                                <w:p/>
-                                <w:p>
-                                  <w:pPr>
-                                    <w:jc w:val="center"/>
-                                  </w:pPr>
-                                </w:p>
                                 <w:p>
                                   <w:r>
                                     <w:t>${player2.picture}</w:t>
@@ -1130,15 +1094,13 @@
                 </mc:Choice>
                 <mc:Fallback>
                   <w:pict>
-                    <v:shape w14:anchorId="774B0FE3" id="Text Box 165" o:spid="_x0000_s1028" type="#_x0000_t202" style="width:115.2pt;height:115.2pt;visibility:visible;mso-wrap-style:square;mso-left-percent:-10001;mso-top-percent:-10001;mso-position-horizontal:absolute;mso-position-horizontal-relative:char;mso-position-vertical:absolute;mso-position-vertical-relative:line;mso-left-percent:-10001;mso-top-percent:-10001;v-text-anchor:top" o:gfxdata="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" strokeweight="2pt">
+                    <v:shapetype w14:anchorId="774B0FE3" id="_x0000_t202" coordsize="21600,21600" o:spt="202" path="m,l,21600r21600,l21600,xe">
+                      <v:stroke joinstyle="miter"/>
+                      <v:path gradientshapeok="t" o:connecttype="rect"/>
+                    </v:shapetype>
+                    <v:shape id="Text Box 165" o:spid="_x0000_s1028" type="#_x0000_t202" style="width:115.2pt;height:115.2pt;visibility:visible;mso-wrap-style:square;mso-left-percent:-10001;mso-top-percent:-10001;mso-position-horizontal:absolute;mso-position-horizontal-relative:char;mso-position-vertical:absolute;mso-position-vertical-relative:line;mso-left-percent:-10001;mso-top-percent:-10001;v-text-anchor:top" o:gfxdata="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" strokeweight="2pt">
                       <v:textbox>
                         <w:txbxContent>
-                          <w:p/>
-                          <w:p>
-                            <w:pPr>
-                              <w:jc w:val="center"/>
-                            </w:pPr>
-                          </w:p>
                           <w:p>
                             <w:r>
                               <w:t>${player2.picture}</w:t>
@@ -1225,12 +1187,6 @@
                             </wps:spPr>
                             <wps:txbx>
                               <w:txbxContent>
-                                <w:p/>
-                                <w:p>
-                                  <w:pPr>
-                                    <w:jc w:val="center"/>
-                                  </w:pPr>
-                                </w:p>
                                 <w:p>
                                   <w:r>
                                     <w:t>${player3.picture}</w:t>
@@ -1254,12 +1210,6 @@
                     <v:shape w14:anchorId="3C4D3C00" id="Text Box 164" o:spid="_x0000_s1029" type="#_x0000_t202" style="width:115.2pt;height:115.2pt;visibility:visible;mso-wrap-style:square;mso-left-percent:-10001;mso-top-percent:-10001;mso-position-horizontal:absolute;mso-position-horizontal-relative:char;mso-position-vertical:absolute;mso-position-vertical-relative:line;mso-left-percent:-10001;mso-top-percent:-10001;v-text-anchor:top" o:gfxdata="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" strokeweight="2pt">
                       <v:textbox>
                         <w:txbxContent>
-                          <w:p/>
-                          <w:p>
-                            <w:pPr>
-                              <w:jc w:val="center"/>
-                            </w:pPr>
-                          </w:p>
                           <w:p>
                             <w:r>
                               <w:t>${player3.picture}</w:t>
@@ -1346,15 +1296,15 @@
                             </wps:spPr>
                             <wps:txbx>
                               <w:txbxContent>
-                                <w:p/>
-                                <w:p>
-                                  <w:pPr>
-                                    <w:jc w:val="center"/>
-                                  </w:pPr>
-                                </w:p>
                                 <w:p>
                                   <w:r>
-                                    <w:t>${player1.picture}</w:t>
+                                    <w:t>${player</w:t>
+                                  </w:r>
+                                  <w:r>
+                                    <w:t>4</w:t>
+                                  </w:r>
+                                  <w:r>
+                                    <w:t>.picture}</w:t>
                                   </w:r>
                                 </w:p>
                                 <w:p/>
@@ -1375,15 +1325,15 @@
                     <v:shape w14:anchorId="7A990848" id="Text Box 163" o:spid="_x0000_s1030" type="#_x0000_t202" style="width:115.2pt;height:115.2pt;visibility:visible;mso-wrap-style:square;mso-left-percent:-10001;mso-top-percent:-10001;mso-position-horizontal:absolute;mso-position-horizontal-relative:char;mso-position-vertical:absolute;mso-position-vertical-relative:line;mso-left-percent:-10001;mso-top-percent:-10001;v-text-anchor:top" o:gfxdata="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" strokeweight="2pt">
                       <v:textbox>
                         <w:txbxContent>
-                          <w:p/>
-                          <w:p>
-                            <w:pPr>
-                              <w:jc w:val="center"/>
-                            </w:pPr>
-                          </w:p>
                           <w:p>
                             <w:r>
-                              <w:t>${player1.picture}</w:t>
+                              <w:t>${player</w:t>
+                            </w:r>
+                            <w:r>
+                              <w:t>4</w:t>
+                            </w:r>
+                            <w:r>
+                              <w:t>.picture}</w:t>
                             </w:r>
                           </w:p>
                           <w:p/>
@@ -1467,12 +1417,6 @@
                             </wps:spPr>
                             <wps:txbx>
                               <w:txbxContent>
-                                <w:p/>
-                                <w:p>
-                                  <w:pPr>
-                                    <w:jc w:val="center"/>
-                                  </w:pPr>
-                                </w:p>
                                 <w:p>
                                   <w:r>
                                     <w:t>${player5.picture}</w:t>
@@ -1496,12 +1440,6 @@
                     <v:shape w14:anchorId="2DA81DBE" id="Text Box 162" o:spid="_x0000_s1031" type="#_x0000_t202" style="width:115.2pt;height:115.2pt;visibility:visible;mso-wrap-style:square;mso-left-percent:-10001;mso-top-percent:-10001;mso-position-horizontal:absolute;mso-position-horizontal-relative:char;mso-position-vertical:absolute;mso-position-vertical-relative:line;mso-left-percent:-10001;mso-top-percent:-10001;v-text-anchor:top" o:gfxdata="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" strokeweight="2pt">
                       <v:textbox>
                         <w:txbxContent>
-                          <w:p/>
-                          <w:p>
-                            <w:pPr>
-                              <w:jc w:val="center"/>
-                            </w:pPr>
-                          </w:p>
                           <w:p>
                             <w:r>
                               <w:t>${player5.picture}</w:t>
@@ -1596,12 +1534,6 @@
                             </wps:spPr>
                             <wps:txbx>
                               <w:txbxContent>
-                                <w:p/>
-                                <w:p>
-                                  <w:pPr>
-                                    <w:jc w:val="center"/>
-                                  </w:pPr>
-                                </w:p>
                                 <w:p>
                                   <w:r>
                                     <w:t>${player6.picture}</w:t>
@@ -1635,12 +1567,6 @@
                     <v:shape w14:anchorId="2589CBC1" id="Text Box 63" o:spid="_x0000_s1032" type="#_x0000_t202" style="position:absolute;left:0;text-align:left;margin-left:2.85pt;margin-top:21.4pt;width:115.2pt;height:115.2pt;z-index:-251650048;visibility:visible;mso-wrap-style:square;mso-width-percent:0;mso-height-percent:0;mso-wrap-distance-left:9pt;mso-wrap-distance-top:0;mso-wrap-distance-right:9pt;mso-wrap-distance-bottom:0;mso-position-horizontal:absolute;mso-position-horizontal-relative:text;mso-position-vertical:absolute;mso-position-vertical-relative:text;mso-width-percent:0;mso-height-percent:0;mso-width-relative:page;mso-height-relative:page;v-text-anchor:top" o:gfxdata="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" strokeweight="2pt">
                       <v:textbox>
                         <w:txbxContent>
-                          <w:p/>
-                          <w:p>
-                            <w:pPr>
-                              <w:jc w:val="center"/>
-                            </w:pPr>
-                          </w:p>
                           <w:p>
                             <w:r>
                               <w:t>${player6.picture}</w:t>
@@ -2510,12 +2436,6 @@
                             </wps:spPr>
                             <wps:txbx>
                               <w:txbxContent>
-                                <w:p/>
-                                <w:p>
-                                  <w:pPr>
-                                    <w:jc w:val="center"/>
-                                  </w:pPr>
-                                </w:p>
                                 <w:p>
                                   <w:r>
                                     <w:t>${player7.picture}</w:t>
@@ -2539,12 +2459,6 @@
                     <v:shape w14:anchorId="542467E6" id="Text Box 178" o:spid="_x0000_s1033" type="#_x0000_t202" style="width:115.2pt;height:115.2pt;visibility:visible;mso-wrap-style:square;mso-left-percent:-10001;mso-top-percent:-10001;mso-position-horizontal:absolute;mso-position-horizontal-relative:char;mso-position-vertical:absolute;mso-position-vertical-relative:line;mso-left-percent:-10001;mso-top-percent:-10001;v-text-anchor:top" o:gfxdata="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" strokeweight="2pt">
                       <v:textbox>
                         <w:txbxContent>
-                          <w:p/>
-                          <w:p>
-                            <w:pPr>
-                              <w:jc w:val="center"/>
-                            </w:pPr>
-                          </w:p>
                           <w:p>
                             <w:r>
                               <w:t>${player7.picture}</w:t>
@@ -2631,12 +2545,6 @@
                             </wps:spPr>
                             <wps:txbx>
                               <w:txbxContent>
-                                <w:p/>
-                                <w:p>
-                                  <w:pPr>
-                                    <w:jc w:val="center"/>
-                                  </w:pPr>
-                                </w:p>
                                 <w:p>
                                   <w:r>
                                     <w:t>${player8.picture}</w:t>
@@ -2660,12 +2568,6 @@
                     <v:shape w14:anchorId="4E61D8CA" id="Text Box 177" o:spid="_x0000_s1034" type="#_x0000_t202" style="width:115.2pt;height:115.2pt;visibility:visible;mso-wrap-style:square;mso-left-percent:-10001;mso-top-percent:-10001;mso-position-horizontal:absolute;mso-position-horizontal-relative:char;mso-position-vertical:absolute;mso-position-vertical-relative:line;mso-left-percent:-10001;mso-top-percent:-10001;v-text-anchor:top" o:gfxdata="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" strokeweight="2pt">
                       <v:textbox>
                         <w:txbxContent>
-                          <w:p/>
-                          <w:p>
-                            <w:pPr>
-                              <w:jc w:val="center"/>
-                            </w:pPr>
-                          </w:p>
                           <w:p>
                             <w:r>
                               <w:t>${player8.picture}</w:t>
@@ -2752,12 +2654,6 @@
                             </wps:spPr>
                             <wps:txbx>
                               <w:txbxContent>
-                                <w:p/>
-                                <w:p>
-                                  <w:pPr>
-                                    <w:jc w:val="center"/>
-                                  </w:pPr>
-                                </w:p>
                                 <w:p>
                                   <w:r>
                                     <w:t>${player9.picture}</w:t>
@@ -2781,12 +2677,6 @@
                     <v:shape w14:anchorId="5050AF9E" id="Text Box 176" o:spid="_x0000_s1035" type="#_x0000_t202" style="width:115.2pt;height:115.2pt;visibility:visible;mso-wrap-style:square;mso-left-percent:-10001;mso-top-percent:-10001;mso-position-horizontal:absolute;mso-position-horizontal-relative:char;mso-position-vertical:absolute;mso-position-vertical-relative:line;mso-left-percent:-10001;mso-top-percent:-10001;v-text-anchor:top" o:gfxdata="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" strokeweight="2pt">
                       <v:textbox>
                         <w:txbxContent>
-                          <w:p/>
-                          <w:p>
-                            <w:pPr>
-                              <w:jc w:val="center"/>
-                            </w:pPr>
-                          </w:p>
                           <w:p>
                             <w:r>
                               <w:t>${player9.picture}</w:t>
@@ -2873,12 +2763,6 @@
                             </wps:spPr>
                             <wps:txbx>
                               <w:txbxContent>
-                                <w:p/>
-                                <w:p>
-                                  <w:pPr>
-                                    <w:jc w:val="center"/>
-                                  </w:pPr>
-                                </w:p>
                                 <w:p>
                                   <w:r>
                                     <w:t>${player10.picture}</w:t>
@@ -2902,12 +2786,6 @@
                     <v:shape w14:anchorId="181083E2" id="Text Box 175" o:spid="_x0000_s1036" type="#_x0000_t202" style="width:115.2pt;height:115.2pt;visibility:visible;mso-wrap-style:square;mso-left-percent:-10001;mso-top-percent:-10001;mso-position-horizontal:absolute;mso-position-horizontal-relative:char;mso-position-vertical:absolute;mso-position-vertical-relative:line;mso-left-percent:-10001;mso-top-percent:-10001;v-text-anchor:top" o:gfxdata="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" strokeweight="2pt">
                       <v:textbox>
                         <w:txbxContent>
-                          <w:p/>
-                          <w:p>
-                            <w:pPr>
-                              <w:jc w:val="center"/>
-                            </w:pPr>
-                          </w:p>
                           <w:p>
                             <w:r>
                               <w:t>${player10.picture}</w:t>
@@ -2994,12 +2872,6 @@
                             </wps:spPr>
                             <wps:txbx>
                               <w:txbxContent>
-                                <w:p/>
-                                <w:p>
-                                  <w:pPr>
-                                    <w:jc w:val="center"/>
-                                  </w:pPr>
-                                </w:p>
                                 <w:p>
                                   <w:r>
                                     <w:t>${player11.picture}</w:t>
@@ -3027,12 +2899,6 @@
                     <v:shape w14:anchorId="37F97F29" id="Text Box 174" o:spid="_x0000_s1037" type="#_x0000_t202" style="width:115.2pt;height:115.2pt;visibility:visible;mso-wrap-style:square;mso-left-percent:-10001;mso-top-percent:-10001;mso-position-horizontal:absolute;mso-position-horizontal-relative:char;mso-position-vertical:absolute;mso-position-vertical-relative:line;mso-left-percent:-10001;mso-top-percent:-10001;v-text-anchor:top" o:gfxdata="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" strokeweight="2pt">
                       <v:textbox>
                         <w:txbxContent>
-                          <w:p/>
-                          <w:p>
-                            <w:pPr>
-                              <w:jc w:val="center"/>
-                            </w:pPr>
-                          </w:p>
                           <w:p>
                             <w:r>
                               <w:t>${player11.picture}</w:t>
@@ -3122,18 +2988,11 @@
                             </wps:spPr>
                             <wps:txbx>
                               <w:txbxContent>
-                                <w:p/>
-                                <w:p>
-                                  <w:pPr>
-                                    <w:jc w:val="center"/>
-                                  </w:pPr>
-                                </w:p>
                                 <w:p>
                                   <w:r>
                                     <w:t>${player12.picture}</w:t>
                                   </w:r>
                                 </w:p>
-                                <w:p/>
                                 <w:p>
                                   <w:pPr>
                                     <w:jc w:val="center"/>
@@ -3161,18 +3020,11 @@
                     <v:shape w14:anchorId="79902614" id="Text Box 179" o:spid="_x0000_s1038" type="#_x0000_t202" style="position:absolute;left:0;text-align:left;margin-left:1.6pt;margin-top:21.25pt;width:115.2pt;height:115.2pt;z-index:251718656;visibility:visible;mso-wrap-style:square;mso-width-percent:0;mso-height-percent:0;mso-wrap-distance-left:9pt;mso-wrap-distance-top:0;mso-wrap-distance-right:9pt;mso-wrap-distance-bottom:0;mso-position-horizontal:absolute;mso-position-horizontal-relative:text;mso-position-vertical:absolute;mso-position-vertical-relative:text;mso-width-percent:0;mso-height-percent:0;mso-width-relative:page;mso-height-relative:page;v-text-anchor:top" o:gfxdata="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" strokeweight="2pt">
                       <v:textbox>
                         <w:txbxContent>
-                          <w:p/>
-                          <w:p>
-                            <w:pPr>
-                              <w:jc w:val="center"/>
-                            </w:pPr>
-                          </w:p>
                           <w:p>
                             <w:r>
                               <w:t>${player12.picture}</w:t>
                             </w:r>
                           </w:p>
-                          <w:p/>
                           <w:p>
                             <w:pPr>
                               <w:jc w:val="center"/>
@@ -4709,25 +4561,7 @@
                 <w:rFonts w:ascii="Century Gothic" w:hAnsi="Century Gothic"/>
                 <w:b/>
               </w:rPr>
-              <w:t>${</w:t>
-            </w:r>
-            <w:proofErr w:type="spellStart"/>
-            <w:proofErr w:type="gramStart"/>
-            <w:r>
-              <w:rPr>
-                <w:rFonts w:ascii="Century Gothic" w:hAnsi="Century Gothic"/>
-                <w:b/>
-              </w:rPr>
-              <w:t>event.category</w:t>
-            </w:r>
-            <w:proofErr w:type="spellEnd"/>
-            <w:proofErr w:type="gramEnd"/>
-            <w:r>
-              <w:rPr>
-                <w:rFonts w:ascii="Century Gothic" w:hAnsi="Century Gothic"/>
-                <w:b/>
-              </w:rPr>
-              <w:t>}</w:t>
+              <w:t>${event.category}</w:t>
             </w:r>
           </w:p>
         </w:tc>
@@ -4863,12 +4697,6 @@
                             </wps:spPr>
                             <wps:txbx>
                               <w:txbxContent>
-                                <w:p/>
-                                <w:p>
-                                  <w:pPr>
-                                    <w:jc w:val="center"/>
-                                  </w:pPr>
-                                </w:p>
                                 <w:p>
                                   <w:r>
                                     <w:t>${player13.picture}</w:t>
@@ -4891,12 +4719,6 @@
                     <v:shape w14:anchorId="67EBEEDB" id="_x0000_s1040" type="#_x0000_t202" style="width:115.2pt;height:115.2pt;visibility:visible;mso-wrap-style:square;mso-left-percent:-10001;mso-top-percent:-10001;mso-position-horizontal:absolute;mso-position-horizontal-relative:char;mso-position-vertical:absolute;mso-position-vertical-relative:line;mso-left-percent:-10001;mso-top-percent:-10001;v-text-anchor:top" o:gfxdata="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" strokeweight="2pt">
                       <v:textbox>
                         <w:txbxContent>
-                          <w:p/>
-                          <w:p>
-                            <w:pPr>
-                              <w:jc w:val="center"/>
-                            </w:pPr>
-                          </w:p>
                           <w:p>
                             <w:r>
                               <w:t>${player13.picture}</w:t>
@@ -4982,12 +4804,6 @@
                             </wps:spPr>
                             <wps:txbx>
                               <w:txbxContent>
-                                <w:p/>
-                                <w:p>
-                                  <w:pPr>
-                                    <w:jc w:val="center"/>
-                                  </w:pPr>
-                                </w:p>
                                 <w:p>
                                   <w:r>
                                     <w:t>${player14.picture}</w:t>
@@ -5011,12 +4827,6 @@
                     <v:shape w14:anchorId="1B7652D1" id="_x0000_s1041" type="#_x0000_t202" style="width:115.2pt;height:115.2pt;visibility:visible;mso-wrap-style:square;mso-left-percent:-10001;mso-top-percent:-10001;mso-position-horizontal:absolute;mso-position-horizontal-relative:char;mso-position-vertical:absolute;mso-position-vertical-relative:line;mso-left-percent:-10001;mso-top-percent:-10001;v-text-anchor:top" o:gfxdata="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" strokeweight="2pt">
                       <v:textbox>
                         <w:txbxContent>
-                          <w:p/>
-                          <w:p>
-                            <w:pPr>
-                              <w:jc w:val="center"/>
-                            </w:pPr>
-                          </w:p>
                           <w:p>
                             <w:r>
                               <w:t>${player14.picture}</w:t>
@@ -5103,12 +4913,6 @@
                             </wps:spPr>
                             <wps:txbx>
                               <w:txbxContent>
-                                <w:p/>
-                                <w:p>
-                                  <w:pPr>
-                                    <w:jc w:val="center"/>
-                                  </w:pPr>
-                                </w:p>
                                 <w:p>
                                   <w:r>
                                     <w:t>${player15.picture}</w:t>
@@ -5132,12 +4936,6 @@
                     <v:shape w14:anchorId="1ABE7A4D" id="_x0000_s1042" type="#_x0000_t202" style="width:115.2pt;height:115.2pt;visibility:visible;mso-wrap-style:square;mso-left-percent:-10001;mso-top-percent:-10001;mso-position-horizontal:absolute;mso-position-horizontal-relative:char;mso-position-vertical:absolute;mso-position-vertical-relative:line;mso-left-percent:-10001;mso-top-percent:-10001;v-text-anchor:top" o:gfxdata="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" strokeweight="2pt">
                       <v:textbox>
                         <w:txbxContent>
-                          <w:p/>
-                          <w:p>
-                            <w:pPr>
-                              <w:jc w:val="center"/>
-                            </w:pPr>
-                          </w:p>
                           <w:p>
                             <w:r>
                               <w:t>${player15.picture}</w:t>
@@ -5224,12 +5022,6 @@
                             </wps:spPr>
                             <wps:txbx>
                               <w:txbxContent>
-                                <w:p/>
-                                <w:p>
-                                  <w:pPr>
-                                    <w:jc w:val="center"/>
-                                  </w:pPr>
-                                </w:p>
                                 <w:p>
                                   <w:r>
                                     <w:t>${player16.picture}</w:t>
@@ -5253,12 +5045,6 @@
                     <v:shape w14:anchorId="326EB6E1" id="_x0000_s1043" type="#_x0000_t202" style="width:115.2pt;height:115.2pt;visibility:visible;mso-wrap-style:square;mso-left-percent:-10001;mso-top-percent:-10001;mso-position-horizontal:absolute;mso-position-horizontal-relative:char;mso-position-vertical:absolute;mso-position-vertical-relative:line;mso-left-percent:-10001;mso-top-percent:-10001;v-text-anchor:top" o:gfxdata="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" strokeweight="2pt">
                       <v:textbox>
                         <w:txbxContent>
-                          <w:p/>
-                          <w:p>
-                            <w:pPr>
-                              <w:jc w:val="center"/>
-                            </w:pPr>
-                          </w:p>
                           <w:p>
                             <w:r>
                               <w:t>${player16.picture}</w:t>
@@ -5345,12 +5131,6 @@
                             </wps:spPr>
                             <wps:txbx>
                               <w:txbxContent>
-                                <w:p/>
-                                <w:p>
-                                  <w:pPr>
-                                    <w:jc w:val="center"/>
-                                  </w:pPr>
-                                </w:p>
                                 <w:p>
                                   <w:r>
                                     <w:t>${player17.picture}</w:t>
@@ -5374,12 +5154,6 @@
                     <v:shape w14:anchorId="04180FDB" id="_x0000_s1044" type="#_x0000_t202" style="width:115.2pt;height:115.2pt;visibility:visible;mso-wrap-style:square;mso-left-percent:-10001;mso-top-percent:-10001;mso-position-horizontal:absolute;mso-position-horizontal-relative:char;mso-position-vertical:absolute;mso-position-vertical-relative:line;mso-left-percent:-10001;mso-top-percent:-10001;v-text-anchor:top" o:gfxdata="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" strokeweight="2pt">
                       <v:textbox>
                         <w:txbxContent>
-                          <w:p/>
-                          <w:p>
-                            <w:pPr>
-                              <w:jc w:val="center"/>
-                            </w:pPr>
-                          </w:p>
                           <w:p>
                             <w:r>
                               <w:t>${player17.picture}</w:t>
@@ -5474,12 +5248,6 @@
                             </wps:spPr>
                             <wps:txbx>
                               <w:txbxContent>
-                                <w:p/>
-                                <w:p>
-                                  <w:pPr>
-                                    <w:jc w:val="center"/>
-                                  </w:pPr>
-                                </w:p>
                                 <w:p>
                                   <w:r>
                                     <w:t>${player18.picture}</w:t>
@@ -5513,12 +5281,6 @@
                     <v:shape w14:anchorId="66608D8B" id="_x0000_s1045" type="#_x0000_t202" style="position:absolute;left:0;text-align:left;margin-left:2.85pt;margin-top:21.4pt;width:115.2pt;height:115.2pt;z-index:-251602944;visibility:visible;mso-wrap-style:square;mso-width-percent:0;mso-height-percent:0;mso-wrap-distance-left:9pt;mso-wrap-distance-top:0;mso-wrap-distance-right:9pt;mso-wrap-distance-bottom:0;mso-position-horizontal:absolute;mso-position-horizontal-relative:text;mso-position-vertical:absolute;mso-position-vertical-relative:text;mso-width-percent:0;mso-height-percent:0;mso-width-relative:page;mso-height-relative:page;v-text-anchor:top" o:gfxdata="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" strokeweight="2pt">
                       <v:textbox>
                         <w:txbxContent>
-                          <w:p/>
-                          <w:p>
-                            <w:pPr>
-                              <w:jc w:val="center"/>
-                            </w:pPr>
-                          </w:p>
                           <w:p>
                             <w:r>
                               <w:t>${player18.picture}</w:t>
@@ -6388,12 +6150,6 @@
                             </wps:spPr>
                             <wps:txbx>
                               <w:txbxContent>
-                                <w:p/>
-                                <w:p>
-                                  <w:pPr>
-                                    <w:jc w:val="center"/>
-                                  </w:pPr>
-                                </w:p>
                                 <w:p>
                                   <w:r>
                                     <w:t>${player19.picture}</w:t>
@@ -6417,12 +6173,6 @@
                     <v:shape w14:anchorId="57A66B26" id="_x0000_s1046" type="#_x0000_t202" style="width:115.2pt;height:115.2pt;visibility:visible;mso-wrap-style:square;mso-left-percent:-10001;mso-top-percent:-10001;mso-position-horizontal:absolute;mso-position-horizontal-relative:char;mso-position-vertical:absolute;mso-position-vertical-relative:line;mso-left-percent:-10001;mso-top-percent:-10001;v-text-anchor:top" o:gfxdata="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" strokeweight="2pt">
                       <v:textbox>
                         <w:txbxContent>
-                          <w:p/>
-                          <w:p>
-                            <w:pPr>
-                              <w:jc w:val="center"/>
-                            </w:pPr>
-                          </w:p>
                           <w:p>
                             <w:r>
                               <w:t>${player19.picture}</w:t>
@@ -6509,12 +6259,6 @@
                             </wps:spPr>
                             <wps:txbx>
                               <w:txbxContent>
-                                <w:p/>
-                                <w:p>
-                                  <w:pPr>
-                                    <w:jc w:val="center"/>
-                                  </w:pPr>
-                                </w:p>
                                 <w:p>
                                   <w:r>
                                     <w:t>${player20.picture}</w:t>
@@ -6538,12 +6282,6 @@
                     <v:shape w14:anchorId="3618C302" id="_x0000_s1047" type="#_x0000_t202" style="width:115.2pt;height:115.2pt;visibility:visible;mso-wrap-style:square;mso-left-percent:-10001;mso-top-percent:-10001;mso-position-horizontal:absolute;mso-position-horizontal-relative:char;mso-position-vertical:absolute;mso-position-vertical-relative:line;mso-left-percent:-10001;mso-top-percent:-10001;v-text-anchor:top" o:gfxdata="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" strokeweight="2pt">
                       <v:textbox>
                         <w:txbxContent>
-                          <w:p/>
-                          <w:p>
-                            <w:pPr>
-                              <w:jc w:val="center"/>
-                            </w:pPr>
-                          </w:p>
                           <w:p>
                             <w:r>
                               <w:t>${player20.picture}</w:t>
@@ -6630,12 +6368,6 @@
                             </wps:spPr>
                             <wps:txbx>
                               <w:txbxContent>
-                                <w:p/>
-                                <w:p>
-                                  <w:pPr>
-                                    <w:jc w:val="center"/>
-                                  </w:pPr>
-                                </w:p>
                                 <w:p>
                                   <w:r>
                                     <w:t>${player21.picture}</w:t>
@@ -6659,12 +6391,6 @@
                     <v:shape w14:anchorId="21FDE974" id="_x0000_s1048" type="#_x0000_t202" style="width:115.2pt;height:115.2pt;visibility:visible;mso-wrap-style:square;mso-left-percent:-10001;mso-top-percent:-10001;mso-position-horizontal:absolute;mso-position-horizontal-relative:char;mso-position-vertical:absolute;mso-position-vertical-relative:line;mso-left-percent:-10001;mso-top-percent:-10001;v-text-anchor:top" o:gfxdata="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" strokeweight="2pt">
                       <v:textbox>
                         <w:txbxContent>
-                          <w:p/>
-                          <w:p>
-                            <w:pPr>
-                              <w:jc w:val="center"/>
-                            </w:pPr>
-                          </w:p>
                           <w:p>
                             <w:r>
                               <w:t>${player21.picture}</w:t>
@@ -6744,12 +6470,6 @@
                             </wps:spPr>
                             <wps:txbx>
                               <w:txbxContent>
-                                <w:p/>
-                                <w:p>
-                                  <w:pPr>
-                                    <w:jc w:val="center"/>
-                                  </w:pPr>
-                                </w:p>
                                 <w:p>
                                   <w:r>
                                     <w:t>${player22.picture}</w:t>
@@ -6773,12 +6493,6 @@
                     <v:shape w14:anchorId="693209D3" id="_x0000_s1049" type="#_x0000_t202" style="width:115.2pt;height:115.2pt;visibility:visible;mso-wrap-style:square;mso-left-percent:-10001;mso-top-percent:-10001;mso-position-horizontal:absolute;mso-position-horizontal-relative:char;mso-position-vertical:absolute;mso-position-vertical-relative:line;mso-left-percent:-10001;mso-top-percent:-10001;v-text-anchor:top" o:gfxdata="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" strokeweight="2pt">
                       <v:textbox>
                         <w:txbxContent>
-                          <w:p/>
-                          <w:p>
-                            <w:pPr>
-                              <w:jc w:val="center"/>
-                            </w:pPr>
-                          </w:p>
                           <w:p>
                             <w:r>
                               <w:t>${player22.picture}</w:t>
@@ -6865,12 +6579,6 @@
                             </wps:spPr>
                             <wps:txbx>
                               <w:txbxContent>
-                                <w:p/>
-                                <w:p>
-                                  <w:pPr>
-                                    <w:jc w:val="center"/>
-                                  </w:pPr>
-                                </w:p>
                                 <w:p>
                                   <w:r>
                                     <w:t>${player23.picture}</w:t>
@@ -6898,12 +6606,6 @@
                     <v:shape w14:anchorId="599CDC0A" id="_x0000_s1050" type="#_x0000_t202" style="width:115.2pt;height:115.2pt;visibility:visible;mso-wrap-style:square;mso-left-percent:-10001;mso-top-percent:-10001;mso-position-horizontal:absolute;mso-position-horizontal-relative:char;mso-position-vertical:absolute;mso-position-vertical-relative:line;mso-left-percent:-10001;mso-top-percent:-10001;v-text-anchor:top" o:gfxdata="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" strokeweight="2pt">
                       <v:textbox>
                         <w:txbxContent>
-                          <w:p/>
-                          <w:p>
-                            <w:pPr>
-                              <w:jc w:val="center"/>
-                            </w:pPr>
-                          </w:p>
                           <w:p>
                             <w:r>
                               <w:t>${player23.picture}</w:t>

</xml_diff>